<commit_message>
Add login and register controllers and templates
</commit_message>
<xml_diff>
--- a/Documentation.docx
+++ b/Documentation.docx
@@ -1590,6 +1590,11 @@
     </w:p>
     <w:p>
       <w:pPr>
+        <w:pStyle w:val="ListParagraph"/>
+        <w:numPr>
+          <w:ilvl w:val="1"/>
+          <w:numId w:val="3"/>
+        </w:numPr>
         <w:jc w:val="both"/>
         <w:rPr>
           <w:lang w:val="mk-MK"/>
@@ -1597,6 +1602,14 @@
       </w:pPr>
       <w:bookmarkStart w:id="0" w:name="_GoBack"/>
       <w:bookmarkEnd w:id="0"/>
+    </w:p>
+    <w:p>
+      <w:pPr>
+        <w:jc w:val="both"/>
+        <w:rPr>
+          <w:lang w:val="mk-MK"/>
+        </w:rPr>
+      </w:pPr>
     </w:p>
     <w:p>
       <w:pPr>
@@ -1943,6 +1956,7 @@
         <w:rPr>
           <w:lang w:val="mk-MK"/>
         </w:rPr>
+        <w:lastRenderedPageBreak/>
         <w:t xml:space="preserve">Треба дас се средат </w:t>
       </w:r>
       <w:r>

</xml_diff>